<commit_message>
Updates to resources, share, essential news
</commit_message>
<xml_diff>
--- a/assets/docs/2022/jean-howell-golf-day-information-consent.docx
+++ b/assets/docs/2022/jean-howell-golf-day-information-consent.docx
@@ -469,18 +469,30 @@
                               <w:t xml:space="preserve">Please ensure you complete the </w:t>
                             </w:r>
                             <w:r>
-                              <w:t xml:space="preserve">Girlguiding Hertfordshire Photo Permission Form, available to download from the </w:t>
+                              <w:t xml:space="preserve">Girlguiding Hertfordshire </w:t>
+                            </w:r>
+                            <w:r>
+                              <w:t xml:space="preserve">online </w:t>
+                            </w:r>
+                            <w:r>
+                              <w:t xml:space="preserve">Photo Permission Form, </w:t>
+                            </w:r>
+                            <w:r>
+                              <w:t xml:space="preserve">via this link: </w:t>
                             </w:r>
                             <w:hyperlink r:id="rId4" w:history="1">
                               <w:r>
                                 <w:rPr>
                                   <w:rStyle w:val="Hyperlink"/>
                                 </w:rPr>
-                                <w:t>county website’s Resources page</w:t>
+                                <w:t>online Photo Permission Form</w:t>
                               </w:r>
                             </w:hyperlink>
                             <w:r>
-                              <w:t xml:space="preserve"> confirming your daughter’s photo can be used, or complete </w:t>
+                              <w:t xml:space="preserve">, </w:t>
+                            </w:r>
+                            <w:r>
+                              <w:t xml:space="preserve">confirming your daughter’s photo can be used, or complete </w:t>
                             </w:r>
                             <w:r>
                               <w:t>note below if you DO NOT WISH FOR PHOTO PEMISSION TO BE GIVEN FOR YOUR DAUGHTER.</w:t>
@@ -641,18 +653,30 @@
                         <w:t xml:space="preserve">Please ensure you complete the </w:t>
                       </w:r>
                       <w:r>
-                        <w:t xml:space="preserve">Girlguiding Hertfordshire Photo Permission Form, available to download from the </w:t>
+                        <w:t xml:space="preserve">Girlguiding Hertfordshire </w:t>
+                      </w:r>
+                      <w:r>
+                        <w:t xml:space="preserve">online </w:t>
+                      </w:r>
+                      <w:r>
+                        <w:t xml:space="preserve">Photo Permission Form, </w:t>
+                      </w:r>
+                      <w:r>
+                        <w:t xml:space="preserve">via this link: </w:t>
                       </w:r>
                       <w:hyperlink r:id="rId5" w:history="1">
                         <w:r>
                           <w:rPr>
                             <w:rStyle w:val="Hyperlink"/>
                           </w:rPr>
-                          <w:t>county website’s Resources page</w:t>
+                          <w:t>online Photo Permission Form</w:t>
                         </w:r>
                       </w:hyperlink>
                       <w:r>
-                        <w:t xml:space="preserve"> confirming your daughter’s photo can be used, or complete </w:t>
+                        <w:t xml:space="preserve">, </w:t>
+                      </w:r>
+                      <w:r>
+                        <w:t xml:space="preserve">confirming your daughter’s photo can be used, or complete </w:t>
                       </w:r>
                       <w:r>
                         <w:t>note below if you DO NOT WISH FOR PHOTO PEMISSION TO BE GIVEN FOR YOUR DAUGHTER.</w:t>
@@ -5334,6 +5358,18 @@
       <w:shd w:val="clear" w:color="auto" w:fill="E1DFDD"/>
     </w:rPr>
   </w:style>
+  <w:style w:type="character" w:styleId="FollowedHyperlink">
+    <w:name w:val="FollowedHyperlink"/>
+    <w:basedOn w:val="DefaultParagraphFont"/>
+    <w:uiPriority w:val="99"/>
+    <w:semiHidden/>
+    <w:unhideWhenUsed/>
+    <w:rsid w:val="00951B63"/>
+    <w:rPr>
+      <w:color w:val="954F72" w:themeColor="followedHyperlink"/>
+      <w:u w:val="single"/>
+    </w:rPr>
+  </w:style>
 </w:styles>
 </file>
 

</xml_diff>